<commit_message>
Update PaNOSC-MS8.4 - MS8.4 Jupyter integrated with the e-learning platform.docx
added the name of our project officer
</commit_message>
<xml_diff>
--- a/Submitted Milestones/26 Jupyter integrated with e-learning platform/PaNOSC-MS8.4 - MS8.4 Jupyter integrated with the e-learning platform.docx
+++ b/Submitted Milestones/26 Jupyter integrated with e-learning platform/PaNOSC-MS8.4 - MS8.4 Jupyter integrated with the e-learning platform.docx
@@ -1,6 +1,6 @@
 
 <file path=word/document.xml><?xml version="1.0" encoding="utf-8"?>
-<w:document xmlns:wpc="http://schemas.microsoft.com/office/word/2010/wordprocessingCanvas" xmlns:cx="http://schemas.microsoft.com/office/drawing/2014/chartex" xmlns:cx1="http://schemas.microsoft.com/office/drawing/2015/9/8/chartex" xmlns:cx2="http://schemas.microsoft.com/office/drawing/2015/10/21/chartex" xmlns:cx3="http://schemas.microsoft.com/office/drawing/2016/5/9/chartex" xmlns:cx4="http://schemas.microsoft.com/office/drawing/2016/5/10/chartex" xmlns:cx5="http://schemas.microsoft.com/office/drawing/2016/5/11/chartex" xmlns:cx6="http://schemas.microsoft.com/office/drawing/2016/5/12/chartex" xmlns:cx7="http://schemas.microsoft.com/office/drawing/2016/5/13/chartex" xmlns:cx8="http://schemas.microsoft.com/office/drawing/2016/5/14/chartex" xmlns:mc="http://schemas.openxmlformats.org/markup-compatibility/2006" xmlns:aink="http://schemas.microsoft.com/office/drawing/2016/ink" xmlns:am3d="http://schemas.microsoft.com/office/drawing/2017/model3d" xmlns:o="urn:schemas-microsoft-com:office:office" xmlns:r="http://schemas.openxmlformats.org/officeDocument/2006/relationships" xmlns:m="http://schemas.openxmlformats.org/officeDocument/2006/math" xmlns:v="urn:schemas-microsoft-com:vml" xmlns:wp14="http://schemas.microsoft.com/office/word/2010/wordprocessingDrawing" xmlns:wp="http://schemas.openxmlformats.org/drawingml/2006/wordprocessingDrawing" xmlns:w10="urn:schemas-microsoft-com:office:word" xmlns:w="http://schemas.openxmlformats.org/wordprocessingml/2006/main" xmlns:w14="http://schemas.microsoft.com/office/word/2010/wordml" xmlns:w15="http://schemas.microsoft.com/office/word/2012/wordml" xmlns:w16cex="http://schemas.microsoft.com/office/word/2018/wordml/cex" xmlns:w16cid="http://schemas.microsoft.com/office/word/2016/wordml/cid" xmlns:w16="http://schemas.microsoft.com/office/word/2018/wordml" xmlns:w16sdtdh="http://schemas.microsoft.com/office/word/2020/wordml/sdtdatahash" xmlns:w16se="http://schemas.microsoft.com/office/word/2015/wordml/symex" xmlns:wpg="http://schemas.microsoft.com/office/word/2010/wordprocessingGroup" xmlns:wpi="http://schemas.microsoft.com/office/word/2010/wordprocessingInk" xmlns:wne="http://schemas.microsoft.com/office/word/2006/wordml" xmlns:wps="http://schemas.microsoft.com/office/word/2010/wordprocessingShape" mc:Ignorable="w14 w15 w16se w16cid w16 w16cex w16sdtdh wp14">
+<w:document xmlns:wpc="http://schemas.microsoft.com/office/word/2010/wordprocessingCanvas" xmlns:cx="http://schemas.microsoft.com/office/drawing/2014/chartex" xmlns:cx1="http://schemas.microsoft.com/office/drawing/2015/9/8/chartex" xmlns:mc="http://schemas.openxmlformats.org/markup-compatibility/2006" xmlns:o="urn:schemas-microsoft-com:office:office" xmlns:r="http://schemas.openxmlformats.org/officeDocument/2006/relationships" xmlns:m="http://schemas.openxmlformats.org/officeDocument/2006/math" xmlns:v="urn:schemas-microsoft-com:vml" xmlns:wp14="http://schemas.microsoft.com/office/word/2010/wordprocessingDrawing" xmlns:wp="http://schemas.openxmlformats.org/drawingml/2006/wordprocessingDrawing" xmlns:w10="urn:schemas-microsoft-com:office:word" xmlns:w="http://schemas.openxmlformats.org/wordprocessingml/2006/main" xmlns:w14="http://schemas.microsoft.com/office/word/2010/wordml" xmlns:w15="http://schemas.microsoft.com/office/word/2012/wordml" xmlns:w16se="http://schemas.microsoft.com/office/word/2015/wordml/symex" xmlns:wpg="http://schemas.microsoft.com/office/word/2010/wordprocessingGroup" xmlns:wpi="http://schemas.microsoft.com/office/word/2010/wordprocessingInk" xmlns:wne="http://schemas.microsoft.com/office/word/2006/wordml" xmlns:wps="http://schemas.microsoft.com/office/word/2010/wordprocessingShape" mc:Ignorable="w14 w15 w16se wp14">
   <w:body>
     <w:p>
       <w:pPr>
@@ -92,7 +92,6 @@
           <w:szCs w:val="40"/>
         </w:rPr>
       </w:pPr>
-      <w:proofErr w:type="spellStart"/>
       <w:r>
         <w:rPr>
           <w:rFonts w:ascii="Muli" w:eastAsia="Muli" w:hAnsi="Muli" w:cs="Muli"/>
@@ -102,7 +101,6 @@
         </w:rPr>
         <w:t>PaNOSC</w:t>
       </w:r>
-      <w:proofErr w:type="spellEnd"/>
     </w:p>
     <w:p>
       <w:pPr>
@@ -232,6 +230,7 @@
           <w:color w:val="000000"/>
           <w:sz w:val="28"/>
           <w:szCs w:val="28"/>
+          <w:lang w:eastAsia="en-GB" w:bidi="ar-SA"/>
         </w:rPr>
         <w:drawing>
           <wp:inline distT="0" distB="0" distL="114300" distR="114300" wp14:anchorId="7213E73F" wp14:editId="009B4CF5">
@@ -331,25 +330,7 @@
           <w:sz w:val="28"/>
           <w:szCs w:val="28"/>
         </w:rPr>
-        <w:t xml:space="preserve">Task 8.2 Integrating </w:t>
-      </w:r>
-      <w:proofErr w:type="spellStart"/>
-      <w:r>
-        <w:rPr>
-          <w:rFonts w:ascii="Muli" w:eastAsia="Muli" w:hAnsi="Muli" w:cs="Muli"/>
-          <w:sz w:val="28"/>
-          <w:szCs w:val="28"/>
-        </w:rPr>
-        <w:t>Jupyter</w:t>
-      </w:r>
-      <w:proofErr w:type="spellEnd"/>
-      <w:r>
-        <w:rPr>
-          <w:rFonts w:ascii="Muli" w:eastAsia="Muli" w:hAnsi="Muli" w:cs="Muli"/>
-          <w:sz w:val="28"/>
-          <w:szCs w:val="28"/>
-        </w:rPr>
-        <w:t xml:space="preserve"> Technologies </w:t>
+        <w:t xml:space="preserve">Task 8.2 Integrating Jupyter Technologies </w:t>
       </w:r>
     </w:p>
     <w:p>
@@ -375,26 +356,18 @@
           <w:sz w:val="28"/>
           <w:szCs w:val="28"/>
         </w:rPr>
-        <w:t xml:space="preserve">MS 8.4 </w:t>
-      </w:r>
-      <w:proofErr w:type="spellStart"/>
+        <w:t xml:space="preserve">MS 8.4 Jupyter Integrated with </w:t>
+      </w:r>
+      <w:proofErr w:type="gramStart"/>
       <w:r>
         <w:rPr>
           <w:rFonts w:ascii="Muli" w:eastAsia="Muli" w:hAnsi="Muli" w:cs="Muli"/>
           <w:sz w:val="28"/>
           <w:szCs w:val="28"/>
         </w:rPr>
-        <w:t>Jupyter</w:t>
-      </w:r>
-      <w:proofErr w:type="spellEnd"/>
-      <w:r>
-        <w:rPr>
-          <w:rFonts w:ascii="Muli" w:eastAsia="Muli" w:hAnsi="Muli" w:cs="Muli"/>
-          <w:sz w:val="28"/>
-          <w:szCs w:val="28"/>
-        </w:rPr>
-        <w:t xml:space="preserve"> Integrated with e-learning</w:t>
-      </w:r>
+        <w:t>e-learning</w:t>
+      </w:r>
+      <w:proofErr w:type="gramEnd"/>
     </w:p>
     <w:p>
       <w:pPr>
@@ -449,29 +422,7 @@
           <w:szCs w:val="28"/>
           <w:highlight w:val="white"/>
         </w:rPr>
-        <w:t xml:space="preserve"> </w:t>
-      </w:r>
-      <w:proofErr w:type="spellStart"/>
-      <w:r>
-        <w:rPr>
-          <w:rFonts w:ascii="-webkit-standard" w:eastAsia="-webkit-standard" w:hAnsi="-webkit-standard" w:cs="-webkit-standard"/>
-          <w:color w:val="000000"/>
-          <w:sz w:val="28"/>
-          <w:szCs w:val="28"/>
-          <w:highlight w:val="white"/>
-        </w:rPr>
-        <w:t>Jupyter</w:t>
-      </w:r>
-      <w:proofErr w:type="spellEnd"/>
-      <w:r>
-        <w:rPr>
-          <w:rFonts w:ascii="-webkit-standard" w:eastAsia="-webkit-standard" w:hAnsi="-webkit-standard" w:cs="-webkit-standard"/>
-          <w:color w:val="000000"/>
-          <w:sz w:val="28"/>
-          <w:szCs w:val="28"/>
-          <w:highlight w:val="white"/>
-        </w:rPr>
-        <w:t xml:space="preserve"> integrated with the e-learning platform</w:t>
+        <w:t xml:space="preserve"> Jupyter integrated with the e-learning platform</w:t>
       </w:r>
     </w:p>
     <w:p>
@@ -618,14 +569,12 @@
                 <w:rFonts w:ascii="Muli" w:eastAsia="Muli" w:hAnsi="Muli" w:cs="Muli"/>
               </w:rPr>
             </w:pPr>
-            <w:proofErr w:type="spellStart"/>
             <w:r>
               <w:rPr>
                 <w:rFonts w:ascii="Muli" w:eastAsia="Muli" w:hAnsi="Muli" w:cs="Muli"/>
               </w:rPr>
               <w:t>PaNOSC</w:t>
             </w:r>
-            <w:proofErr w:type="spellEnd"/>
           </w:p>
         </w:tc>
       </w:tr>
@@ -1044,10 +993,17 @@
             <w:r>
               <w:rPr>
                 <w:rFonts w:ascii="Muli" w:eastAsia="Muli" w:hAnsi="Muli" w:cs="Muli"/>
-                <w:color w:val="FF0000"/>
-              </w:rPr>
-              <w:t>???</w:t>
-            </w:r>
+              </w:rPr>
+              <w:t xml:space="preserve">Simona </w:t>
+            </w:r>
+            <w:proofErr w:type="spellStart"/>
+            <w:r>
+              <w:rPr>
+                <w:rFonts w:ascii="Muli" w:eastAsia="Muli" w:hAnsi="Muli" w:cs="Muli"/>
+              </w:rPr>
+              <w:t>Misiti</w:t>
+            </w:r>
+            <w:proofErr w:type="spellEnd"/>
           </w:p>
         </w:tc>
       </w:tr>
@@ -1125,23 +1081,13 @@
               </w:rPr>
               <w:t xml:space="preserve">Title: </w:t>
             </w:r>
-            <w:proofErr w:type="spellStart"/>
             <w:r>
               <w:rPr>
                 <w:rFonts w:ascii="-webkit-standard" w:eastAsia="-webkit-standard" w:hAnsi="-webkit-standard" w:cs="-webkit-standard"/>
                 <w:color w:val="000000"/>
                 <w:highlight w:val="white"/>
               </w:rPr>
-              <w:t>Jupyter</w:t>
-            </w:r>
-            <w:proofErr w:type="spellEnd"/>
-            <w:r>
-              <w:rPr>
-                <w:rFonts w:ascii="-webkit-standard" w:eastAsia="-webkit-standard" w:hAnsi="-webkit-standard" w:cs="-webkit-standard"/>
-                <w:color w:val="000000"/>
-                <w:highlight w:val="white"/>
-              </w:rPr>
-              <w:t xml:space="preserve"> integrated with the e-learning platform</w:t>
+              <w:t>Jupyter integrated with the e-learning platform</w:t>
             </w:r>
           </w:p>
           <w:p>
@@ -1151,6 +1097,8 @@
                 <w:rFonts w:ascii="Muli" w:eastAsia="Muli" w:hAnsi="Muli" w:cs="Muli"/>
               </w:rPr>
             </w:pPr>
+            <w:bookmarkStart w:id="2" w:name="_GoBack"/>
+            <w:bookmarkEnd w:id="2"/>
           </w:p>
         </w:tc>
       </w:tr>
@@ -1574,8 +1522,8 @@
           <w:szCs w:val="30"/>
         </w:rPr>
       </w:pPr>
-      <w:bookmarkStart w:id="2" w:name="_heading=h.1fob9te" w:colFirst="0" w:colLast="0"/>
-      <w:bookmarkEnd w:id="2"/>
+      <w:bookmarkStart w:id="3" w:name="_heading=h.1fob9te" w:colFirst="0" w:colLast="0"/>
+      <w:bookmarkEnd w:id="3"/>
       <w:r>
         <w:rPr>
           <w:rFonts w:ascii="Muli" w:eastAsia="Muli" w:hAnsi="Muli" w:cs="Muli"/>
@@ -1777,7 +1725,21 @@
               <w:rPr>
                 <w:rFonts w:ascii="Muli" w:eastAsia="Muli" w:hAnsi="Muli" w:cs="Muli"/>
               </w:rPr>
-              <w:t xml:space="preserve"> Laue-Langevin (ILL)</w:t>
+              <w:t xml:space="preserve"> Laue-</w:t>
+            </w:r>
+            <w:proofErr w:type="spellStart"/>
+            <w:r>
+              <w:rPr>
+                <w:rFonts w:ascii="Muli" w:eastAsia="Muli" w:hAnsi="Muli" w:cs="Muli"/>
+              </w:rPr>
+              <w:t>Langevin</w:t>
+            </w:r>
+            <w:proofErr w:type="spellEnd"/>
+            <w:r>
+              <w:rPr>
+                <w:rFonts w:ascii="Muli" w:eastAsia="Muli" w:hAnsi="Muli" w:cs="Muli"/>
+              </w:rPr>
+              <w:t xml:space="preserve"> (ILL)</w:t>
             </w:r>
           </w:p>
         </w:tc>
@@ -2047,7 +2009,14 @@
               <w:rPr>
                 <w:rFonts w:ascii="Muli" w:eastAsia="Muli" w:hAnsi="Muli" w:cs="Muli"/>
               </w:rPr>
-              <w:t>Central European Research Infrastructure Consortium (CERIC-ERIC)</w:t>
+              <w:t xml:space="preserve">Central European Research Infrastructure Consortium </w:t>
+            </w:r>
+            <w:r>
+              <w:rPr>
+                <w:rFonts w:ascii="Muli" w:eastAsia="Muli" w:hAnsi="Muli" w:cs="Muli"/>
+              </w:rPr>
+              <w:lastRenderedPageBreak/>
+              <w:t>(CERIC-ERIC)</w:t>
             </w:r>
           </w:p>
         </w:tc>
@@ -2072,6 +2041,7 @@
                 <w:rFonts w:ascii="Muli" w:eastAsia="Muli" w:hAnsi="Muli" w:cs="Muli"/>
                 <w:color w:val="000000"/>
               </w:rPr>
+              <w:lastRenderedPageBreak/>
               <w:t>Italy</w:t>
             </w:r>
           </w:p>
@@ -2095,7 +2065,6 @@
               <w:rPr>
                 <w:rFonts w:ascii="Muli" w:eastAsia="Muli" w:hAnsi="Muli" w:cs="Muli"/>
               </w:rPr>
-              <w:lastRenderedPageBreak/>
               <w:t>7</w:t>
             </w:r>
           </w:p>
@@ -2173,8 +2142,8 @@
           <w:szCs w:val="20"/>
         </w:rPr>
       </w:pPr>
-      <w:bookmarkStart w:id="3" w:name="_heading=h.3znysh7" w:colFirst="0" w:colLast="0"/>
-      <w:bookmarkEnd w:id="3"/>
+      <w:bookmarkStart w:id="4" w:name="_heading=h.3znysh7" w:colFirst="0" w:colLast="0"/>
+      <w:bookmarkEnd w:id="4"/>
       <w:r>
         <w:br w:type="page"/>
       </w:r>
@@ -2580,17 +2549,12 @@
       <w:pPr>
         <w:pStyle w:val="Heading1"/>
       </w:pPr>
-      <w:bookmarkStart w:id="4" w:name="_Toc72421141"/>
-      <w:proofErr w:type="spellStart"/>
+      <w:bookmarkStart w:id="5" w:name="_Toc72421141"/>
       <w:r>
         <w:lastRenderedPageBreak/>
-        <w:t>PaNOSC</w:t>
-      </w:r>
-      <w:proofErr w:type="spellEnd"/>
-      <w:r>
-        <w:t xml:space="preserve"> Work Package 8.</w:t>
-      </w:r>
-      <w:bookmarkEnd w:id="4"/>
+        <w:t>PaNOSC Work Package 8.</w:t>
+      </w:r>
+      <w:bookmarkEnd w:id="5"/>
       <w:r>
         <w:t xml:space="preserve"> </w:t>
       </w:r>
@@ -2602,155 +2566,78 @@
     </w:p>
     <w:p>
       <w:r>
-        <w:t xml:space="preserve">WP8 of </w:t>
-      </w:r>
-      <w:proofErr w:type="spellStart"/>
-      <w:r>
-        <w:t>PaNOSC</w:t>
-      </w:r>
-      <w:proofErr w:type="spellEnd"/>
-      <w:r>
-        <w:t xml:space="preserve"> includes as a core objective the provisioning and further development of e-neutrons.org, which is developed exclusively for the neutron scattering community, into a technically sustainable e-learning platform for the combined photon and neutr</w:t>
-      </w:r>
-      <w:r>
-        <w:t xml:space="preserve">on scattering community. This new platform operates under the domain name pan-learning.org and will be used to also provide training in the services provisioned in </w:t>
-      </w:r>
-      <w:proofErr w:type="spellStart"/>
-      <w:r>
-        <w:t>PaNOSC</w:t>
-      </w:r>
-      <w:proofErr w:type="spellEnd"/>
-      <w:r>
-        <w:t xml:space="preserve"> and is, like e-neutrons.org, based on the Moodle Open Source learning management plat</w:t>
-      </w:r>
-      <w:r>
-        <w:t>form.</w:t>
+        <w:t xml:space="preserve">WP8 of PaNOSC includes as a core objective the provisioning and further development of e-neutrons.org, which </w:t>
+      </w:r>
+      <w:proofErr w:type="gramStart"/>
+      <w:r>
+        <w:t>is developed</w:t>
+      </w:r>
+      <w:proofErr w:type="gramEnd"/>
+      <w:r>
+        <w:t xml:space="preserve"> exclusively for the neutron scattering community, into a technically sustainable e-learning platform for the combined photon and neutron scattering community. This new platform operates under the domain name </w:t>
+      </w:r>
+      <w:proofErr w:type="gramStart"/>
+      <w:r>
+        <w:t>pan-learning.org and will be used to also provide training in the services provisioned in PaNOSC</w:t>
+      </w:r>
+      <w:proofErr w:type="gramEnd"/>
+      <w:r>
+        <w:t xml:space="preserve"> and is, like e-neutrons.org, based on the Moodle Open Source learning management platform.</w:t>
       </w:r>
     </w:p>
     <w:p/>
     <w:p>
-      <w:r>
-        <w:t xml:space="preserve">To better serve the community, a task in WP8 is dedicated to the integration of </w:t>
-      </w:r>
-      <w:proofErr w:type="spellStart"/>
-      <w:r>
-        <w:t>Jupyter</w:t>
-      </w:r>
-      <w:proofErr w:type="spellEnd"/>
-      <w:r>
-        <w:t xml:space="preserve"> in pan-learning.org. Project </w:t>
-      </w:r>
-      <w:proofErr w:type="spellStart"/>
-      <w:r>
-        <w:t>Jupyter</w:t>
-      </w:r>
-      <w:proofErr w:type="spellEnd"/>
-      <w:r>
-        <w:t xml:space="preserve"> [Perez2015, Jupyter2018] is one of the key technologies leveraged in </w:t>
-      </w:r>
-      <w:proofErr w:type="spellStart"/>
-      <w:r>
-        <w:t>PaNOSC</w:t>
-      </w:r>
-      <w:proofErr w:type="spellEnd"/>
-      <w:r>
-        <w:t xml:space="preserve">. Project </w:t>
-      </w:r>
-      <w:proofErr w:type="spellStart"/>
-      <w:r>
-        <w:t>Jupyter</w:t>
-      </w:r>
-      <w:proofErr w:type="spellEnd"/>
-      <w:r>
-        <w:t xml:space="preserve"> is a set of open-source softwar</w:t>
-      </w:r>
-      <w:r>
-        <w:t xml:space="preserve">e projects for interactive and exploratory computing and data analysis that helps making data analysis, data science and scientific computing reproducible and multi-language (Python, Julia, R, Haskell, Bash, ...). The main component offered by </w:t>
-      </w:r>
-      <w:proofErr w:type="spellStart"/>
-      <w:r>
-        <w:t>Jupyter</w:t>
-      </w:r>
-      <w:proofErr w:type="spellEnd"/>
-      <w:r>
-        <w:t xml:space="preserve"> is t</w:t>
-      </w:r>
-      <w:r>
-        <w:t xml:space="preserve">he </w:t>
-      </w:r>
-      <w:proofErr w:type="spellStart"/>
-      <w:r>
-        <w:t>Jupyter</w:t>
-      </w:r>
-      <w:proofErr w:type="spellEnd"/>
-      <w:r>
-        <w:t xml:space="preserve"> Notebook: a web-based interactive computing platform that allows users to create data- and code-driven narratives that combine live (re-executable) code, equations, narrative text, interactive dashboards and other rich media.</w:t>
+      <w:proofErr w:type="gramStart"/>
+      <w:r>
+        <w:t>To better serve</w:t>
+      </w:r>
+      <w:proofErr w:type="gramEnd"/>
+      <w:r>
+        <w:t xml:space="preserve"> the community, a task in WP8 is dedicated to the integration of Jupyter in pan-learning.org. Project Jupyter [Perez2015, Jupyter2018] is one of the key technologies leveraged in PaNOSC. Project Jupyter is a set of open-source software projects for interactive and exploratory computing and data analysis that helps making data analysis, data science and scientific computing reproducible and multi-language (Python, Julia, R, Haskell, Bash, ...). The main component offered by Jupyter is the Jupyter Notebook: a web-based interactive computing platform that allows users to create data- and code-driven narratives that combine live (re-executable) code, equations, narrative text, interactive dashboards and other rich media.</w:t>
       </w:r>
     </w:p>
     <w:p/>
     <w:p>
-      <w:proofErr w:type="spellStart"/>
-      <w:r>
-        <w:t>Jupyter</w:t>
-      </w:r>
-      <w:proofErr w:type="spellEnd"/>
-      <w:r>
-        <w:t xml:space="preserve"> notebook documents provide a complete and executable record of a data analysis that can be shared with others in a way that has not been possible before [Kluyver2017]. Furthermore, </w:t>
-      </w:r>
-      <w:proofErr w:type="spellStart"/>
-      <w:r>
-        <w:t>Jupyter</w:t>
-      </w:r>
-      <w:proofErr w:type="spellEnd"/>
-      <w:r>
-        <w:t xml:space="preserve"> has been designed to optimise a data analysis environment f</w:t>
-      </w:r>
-      <w:r>
-        <w:t xml:space="preserve">or the most expensive resource involved: human time. Finally, it is a tool designed by active users of the tool, ensuring there is no divergence between the design and requirements of the science users. These points, among other things, have led to a huge </w:t>
-      </w:r>
-      <w:r>
-        <w:t xml:space="preserve">boost in reproducible, interactive research and education documents in recent years. A paradigm that Fernando Perez, creator of the project, has referred to as “literate computing” [Perez2017]. </w:t>
+      <w:r>
+        <w:t xml:space="preserve">Jupyter notebook documents provide a complete and executable record of a data analysis that </w:t>
+      </w:r>
+      <w:proofErr w:type="gramStart"/>
+      <w:r>
+        <w:t>can be shared</w:t>
+      </w:r>
+      <w:proofErr w:type="gramEnd"/>
+      <w:r>
+        <w:t xml:space="preserve"> with others in a way that has not been possible before [Kluyver2017]. Furthermore, Jupyter </w:t>
+      </w:r>
+      <w:proofErr w:type="gramStart"/>
+      <w:r>
+        <w:t>has been designed</w:t>
+      </w:r>
+      <w:proofErr w:type="gramEnd"/>
+      <w:r>
+        <w:t xml:space="preserve"> to optimise a data analysis environment for the most expensive resource involved: human time. Finally, it is a tool designed by active users of the tool, ensuring there is no divergence between the design and requirements of the science users. These points, among other things, have led to a huge boost in reproducible, interactive research and education documents in recent years. A paradigm that Fernando Perez, creator of the project, has referred to as “literate computing” [Perez2017]. </w:t>
       </w:r>
     </w:p>
     <w:p/>
     <w:p>
-      <w:proofErr w:type="spellStart"/>
-      <w:r>
-        <w:t>Jupyter</w:t>
-      </w:r>
-      <w:proofErr w:type="spellEnd"/>
-      <w:r>
-        <w:t xml:space="preserve"> notebooks are particularly suitable for tutorials on</w:t>
-      </w:r>
-      <w:r>
-        <w:t xml:space="preserve"> data science-related topics and are one of the main user interfaces for the </w:t>
-      </w:r>
-      <w:proofErr w:type="spellStart"/>
-      <w:r>
-        <w:t>PaNOSC</w:t>
-      </w:r>
-      <w:proofErr w:type="spellEnd"/>
-      <w:r>
-        <w:t xml:space="preserve"> services. For this reason, </w:t>
-      </w:r>
-      <w:proofErr w:type="spellStart"/>
-      <w:r>
-        <w:t>Jupyter</w:t>
-      </w:r>
-      <w:proofErr w:type="spellEnd"/>
-      <w:r>
-        <w:t xml:space="preserve"> will be integrated with the e-learning platform as part of the </w:t>
-      </w:r>
-      <w:proofErr w:type="spellStart"/>
-      <w:r>
-        <w:t>PaNOSC</w:t>
-      </w:r>
-      <w:proofErr w:type="spellEnd"/>
-      <w:r>
-        <w:t xml:space="preserve"> project (WP8). The successful integration is indicated with this mi</w:t>
-      </w:r>
-      <w:r>
-        <w:t>lestone.</w:t>
+      <w:r>
+        <w:t xml:space="preserve">Jupyter notebooks are particularly suitable for tutorials on data science-related topics and are one of the main user interfaces for the PaNOSC services. For this reason, Jupyter </w:t>
+      </w:r>
+      <w:proofErr w:type="gramStart"/>
+      <w:r>
+        <w:t>will be integrated</w:t>
+      </w:r>
+      <w:proofErr w:type="gramEnd"/>
+      <w:r>
+        <w:t xml:space="preserve"> with the e-learning platform as part of the PaNOSC project (WP8). The successful integration </w:t>
+      </w:r>
+      <w:proofErr w:type="gramStart"/>
+      <w:r>
+        <w:t>is indicated</w:t>
+      </w:r>
+      <w:proofErr w:type="gramEnd"/>
+      <w:r>
+        <w:t xml:space="preserve"> with this milestone.</w:t>
       </w:r>
     </w:p>
     <w:p/>
@@ -2758,21 +2645,13 @@
       <w:pPr>
         <w:pStyle w:val="Heading2"/>
       </w:pPr>
-      <w:bookmarkStart w:id="5" w:name="_heading=h.md191u6mh7g5" w:colFirst="0" w:colLast="0"/>
-      <w:bookmarkStart w:id="6" w:name="_Toc72421142"/>
-      <w:bookmarkEnd w:id="5"/>
-      <w:r>
-        <w:t xml:space="preserve">Task 8.2 Integrating </w:t>
-      </w:r>
-      <w:proofErr w:type="spellStart"/>
-      <w:r>
-        <w:t>Jupyter</w:t>
-      </w:r>
-      <w:proofErr w:type="spellEnd"/>
-      <w:r>
-        <w:t xml:space="preserve"> technology</w:t>
-      </w:r>
+      <w:bookmarkStart w:id="6" w:name="_heading=h.md191u6mh7g5" w:colFirst="0" w:colLast="0"/>
+      <w:bookmarkStart w:id="7" w:name="_Toc72421142"/>
       <w:bookmarkEnd w:id="6"/>
+      <w:r>
+        <w:t>Task 8.2 Integrating Jupyter technology</w:t>
+      </w:r>
+      <w:bookmarkEnd w:id="7"/>
       <w:r>
         <w:t xml:space="preserve"> </w:t>
       </w:r>
@@ -2780,45 +2659,47 @@
     <w:p/>
     <w:p>
       <w:r>
-        <w:t xml:space="preserve">The purpose of integrating </w:t>
+        <w:t xml:space="preserve">The purpose of integrating Jupyter into pan-learning.org is to make it possible for teachers to integrate notebooks into their courses. This </w:t>
+      </w:r>
+      <w:proofErr w:type="gramStart"/>
+      <w:r>
+        <w:t>has been achieved</w:t>
+      </w:r>
+      <w:proofErr w:type="gramEnd"/>
+      <w:r>
+        <w:t xml:space="preserve"> by two different approaches, namely a simple launch of </w:t>
       </w:r>
       <w:proofErr w:type="spellStart"/>
       <w:r>
-        <w:t>Jupyter</w:t>
+        <w:t>JupyterHub</w:t>
       </w:r>
       <w:proofErr w:type="spellEnd"/>
       <w:r>
-        <w:t xml:space="preserve"> into pan-learning.org is to make it possible for teachers to integrate notebooks into their courses. This has been achieved by two different approaches, namely a simple </w:t>
-      </w:r>
-      <w:r>
-        <w:t xml:space="preserve">launch of </w:t>
+        <w:t xml:space="preserve"> from pan-learning.org and by using </w:t>
       </w:r>
       <w:proofErr w:type="spellStart"/>
       <w:r>
-        <w:t>JupyterHub</w:t>
+        <w:t>IllumiDesk</w:t>
       </w:r>
       <w:proofErr w:type="spellEnd"/>
       <w:r>
-        <w:t xml:space="preserve"> from pan-learning.org and by using </w:t>
-      </w:r>
-      <w:proofErr w:type="spellStart"/>
-      <w:r>
-        <w:t>IllumiDesk</w:t>
-      </w:r>
-      <w:proofErr w:type="spellEnd"/>
-      <w:r>
-        <w:t xml:space="preserve">. However, in both cases, the Learning Tools Interoperability (LTI) protocol is used for communication between Moodle and </w:t>
-      </w:r>
-      <w:proofErr w:type="spellStart"/>
-      <w:r>
-        <w:t>Jupyter</w:t>
-      </w:r>
-      <w:proofErr w:type="spellEnd"/>
-      <w:r>
-        <w:t>. LTI is developed by IMS Global Learning Consortium and is t</w:t>
-      </w:r>
-      <w:r>
-        <w:t xml:space="preserve">he standard way of integrating rich learning applications for most e-learning platforms, including Moodle. </w:t>
+        <w:t xml:space="preserve">. However, in both cases, the Learning Tools Interoperability (LTI) protocol </w:t>
+      </w:r>
+      <w:proofErr w:type="gramStart"/>
+      <w:r>
+        <w:t>is used</w:t>
+      </w:r>
+      <w:proofErr w:type="gramEnd"/>
+      <w:r>
+        <w:t xml:space="preserve"> for communication between Moodle and Jupyter. LTI </w:t>
+      </w:r>
+      <w:proofErr w:type="gramStart"/>
+      <w:r>
+        <w:t>is developed</w:t>
+      </w:r>
+      <w:proofErr w:type="gramEnd"/>
+      <w:r>
+        <w:t xml:space="preserve"> by IMS Global Learning Consortium and is the standard way of integrating rich learning applications for most e-learning platforms, including Moodle. </w:t>
       </w:r>
     </w:p>
     <w:p>
@@ -2832,17 +2713,18 @@
       <w:pPr>
         <w:pStyle w:val="Heading3"/>
       </w:pPr>
-      <w:bookmarkStart w:id="7" w:name="_heading=h.s9t9bl4s0xrc" w:colFirst="0" w:colLast="0"/>
-      <w:bookmarkStart w:id="8" w:name="_Toc72421143"/>
-      <w:bookmarkEnd w:id="7"/>
-      <w:r>
+      <w:bookmarkStart w:id="8" w:name="_heading=h.s9t9bl4s0xrc" w:colFirst="0" w:colLast="0"/>
+      <w:bookmarkStart w:id="9" w:name="_Toc72421143"/>
+      <w:bookmarkEnd w:id="8"/>
+      <w:r>
+        <w:lastRenderedPageBreak/>
         <w:t xml:space="preserve">Simple launch of </w:t>
       </w:r>
       <w:proofErr w:type="spellStart"/>
       <w:r>
         <w:t>JupyterHub</w:t>
       </w:r>
-      <w:bookmarkEnd w:id="8"/>
+      <w:bookmarkEnd w:id="9"/>
       <w:proofErr w:type="spellEnd"/>
     </w:p>
     <w:p>
@@ -2867,10 +2749,7 @@
       </w:r>
       <w:proofErr w:type="spellStart"/>
       <w:r>
-        <w:t>Git</w:t>
-      </w:r>
-      <w:r>
-        <w:t>Hib</w:t>
+        <w:t>GitHib</w:t>
       </w:r>
       <w:proofErr w:type="spellEnd"/>
       <w:r>
@@ -2879,29 +2758,35 @@
     </w:p>
     <w:p/>
     <w:p>
-      <w:r>
-        <w:lastRenderedPageBreak/>
-        <w:t>Disadvantages with this approach are in its current implementation that 1) all students see all n</w:t>
-      </w:r>
-      <w:r>
-        <w:t xml:space="preserve">otebooks made available in this way 2) the course developer would have to ask a sysadmin to upload the notebook to the system in order to make it available for students, and 3) it is not possible to communicate between Moodle and </w:t>
-      </w:r>
-      <w:proofErr w:type="spellStart"/>
-      <w:r>
-        <w:t>Jupyter</w:t>
-      </w:r>
-      <w:proofErr w:type="spellEnd"/>
-      <w:r>
-        <w:t xml:space="preserve"> apart for the logi</w:t>
-      </w:r>
-      <w:r>
-        <w:t xml:space="preserve">n details. Options for how to get rid of these restrictions are currently being investigated. </w:t>
+      <w:proofErr w:type="gramStart"/>
+      <w:r>
+        <w:t>Disadvantages with this approach are in its current implementation that 1) all students see all notebooks made available in this way 2) the course developer would have to ask a sysadmin to upload the notebook to the system in order to make it available for students, and 3) it is not possible to communicate between Moodle and Jupyter apart for the login details.</w:t>
+      </w:r>
+      <w:proofErr w:type="gramEnd"/>
+      <w:r>
+        <w:t xml:space="preserve"> Options for how to get rid of these restrictions </w:t>
+      </w:r>
+      <w:proofErr w:type="gramStart"/>
+      <w:r>
+        <w:t>are currently being investigated</w:t>
+      </w:r>
+      <w:proofErr w:type="gramEnd"/>
+      <w:r>
+        <w:t xml:space="preserve">. </w:t>
       </w:r>
     </w:p>
     <w:p/>
     <w:p>
       <w:r>
-        <w:t xml:space="preserve">The approach has been developed by ESS as a backup solution to the solution based on </w:t>
+        <w:t xml:space="preserve">The approach </w:t>
+      </w:r>
+      <w:proofErr w:type="gramStart"/>
+      <w:r>
+        <w:t>has been developed</w:t>
+      </w:r>
+      <w:proofErr w:type="gramEnd"/>
+      <w:r>
+        <w:t xml:space="preserve"> by ESS as a backup solution to the solution based on </w:t>
       </w:r>
       <w:proofErr w:type="spellStart"/>
       <w:r>
@@ -2909,10 +2794,7 @@
       </w:r>
       <w:proofErr w:type="spellEnd"/>
       <w:r>
-        <w:t>. Nonetheless, it has been successfully used to provide Python tr</w:t>
-      </w:r>
-      <w:r>
-        <w:t xml:space="preserve">aining at ESS (pan-learning course: </w:t>
+        <w:t xml:space="preserve">. Nonetheless, it has been successfully used to provide Python training at ESS (pan-learning course: </w:t>
       </w:r>
       <w:r>
         <w:rPr>
@@ -2957,10 +2839,7 @@
       </w:r>
       <w:proofErr w:type="spellEnd"/>
       <w:r>
-        <w:t xml:space="preserve"> in Germany (see use case on https://</w:t>
-      </w:r>
-      <w:r>
-        <w:t xml:space="preserve">www.panosc.eu/use-cases/). </w:t>
+        <w:t xml:space="preserve"> in Germany (see use case on https://www.panosc.eu/use-cases/). </w:t>
       </w:r>
     </w:p>
     <w:p/>
@@ -2969,9 +2848,9 @@
       <w:pPr>
         <w:pStyle w:val="Heading3"/>
       </w:pPr>
-      <w:bookmarkStart w:id="9" w:name="_heading=h.z5r9nerydjtd" w:colFirst="0" w:colLast="0"/>
-      <w:bookmarkStart w:id="10" w:name="_Toc72421144"/>
-      <w:bookmarkEnd w:id="9"/>
+      <w:bookmarkStart w:id="10" w:name="_heading=h.z5r9nerydjtd" w:colFirst="0" w:colLast="0"/>
+      <w:bookmarkStart w:id="11" w:name="_Toc72421144"/>
+      <w:bookmarkEnd w:id="10"/>
       <w:proofErr w:type="spellStart"/>
       <w:r>
         <w:t>IllumiDesk</w:t>
@@ -2984,7 +2863,7 @@
       <w:r>
         <w:t>nbgrader</w:t>
       </w:r>
-      <w:bookmarkEnd w:id="10"/>
+      <w:bookmarkEnd w:id="11"/>
       <w:proofErr w:type="spellEnd"/>
     </w:p>
     <w:p>
@@ -3081,13 +2960,7 @@
         <w:rPr>
           <w:rFonts w:ascii="Arial" w:eastAsia="Arial" w:hAnsi="Arial" w:cs="Arial"/>
         </w:rPr>
-        <w:t>). This allows course developers to make only one notebook available at a tim</w:t>
-      </w:r>
-      <w:r>
-        <w:rPr>
-          <w:rFonts w:ascii="Arial" w:eastAsia="Arial" w:hAnsi="Arial" w:cs="Arial"/>
-        </w:rPr>
-        <w:t xml:space="preserve">e and to </w:t>
+        <w:t xml:space="preserve">). This allows course developers to make only one notebook available at a time and to </w:t>
       </w:r>
       <w:r>
         <w:rPr>
@@ -3117,25 +2990,25 @@
           <w:b/>
           <w:color w:val="000000"/>
         </w:rPr>
-        <w:t xml:space="preserve"> </w:t>
-      </w:r>
-      <w:proofErr w:type="spellStart"/>
+        <w:t xml:space="preserve"> Jupyter Notebook exercises that </w:t>
+      </w:r>
+      <w:proofErr w:type="gramStart"/>
       <w:r>
         <w:rPr>
           <w:rFonts w:ascii="Arial" w:eastAsia="Arial" w:hAnsi="Arial" w:cs="Arial"/>
           <w:b/>
           <w:color w:val="000000"/>
         </w:rPr>
-        <w:t>Jupyter</w:t>
-      </w:r>
-      <w:proofErr w:type="spellEnd"/>
+        <w:t>can be manually or automatically graded</w:t>
+      </w:r>
+      <w:proofErr w:type="gramEnd"/>
       <w:r>
         <w:rPr>
           <w:rFonts w:ascii="Arial" w:eastAsia="Arial" w:hAnsi="Arial" w:cs="Arial"/>
           <w:b/>
           <w:color w:val="000000"/>
         </w:rPr>
-        <w:t xml:space="preserve"> Notebook exercises that can be manually or automatically graded. </w:t>
+        <w:t xml:space="preserve">. </w:t>
       </w:r>
       <w:r>
         <w:rPr>
@@ -3155,49 +3028,35 @@
         <w:rPr>
           <w:rFonts w:ascii="Arial" w:eastAsia="Arial" w:hAnsi="Arial" w:cs="Arial"/>
         </w:rPr>
-        <w:t xml:space="preserve"> enables creating and grading assignments in </w:t>
+        <w:t xml:space="preserve"> enables creating and grading assignments in Jupyter notebooks, </w:t>
       </w:r>
       <w:proofErr w:type="spellStart"/>
       <w:r>
         <w:rPr>
           <w:rFonts w:ascii="Arial" w:eastAsia="Arial" w:hAnsi="Arial" w:cs="Arial"/>
         </w:rPr>
-        <w:t>Jupyter</w:t>
+        <w:t>IllumiDesk</w:t>
       </w:r>
       <w:proofErr w:type="spellEnd"/>
       <w:r>
         <w:rPr>
           <w:rFonts w:ascii="Arial" w:eastAsia="Arial" w:hAnsi="Arial" w:cs="Arial"/>
         </w:rPr>
-        <w:t xml:space="preserve"> notebooks, </w:t>
-      </w:r>
-      <w:proofErr w:type="spellStart"/>
-      <w:r>
-        <w:rPr>
-          <w:rFonts w:ascii="Arial" w:eastAsia="Arial" w:hAnsi="Arial" w:cs="Arial"/>
-        </w:rPr>
-        <w:t>IllumiDesk</w:t>
-      </w:r>
-      <w:proofErr w:type="spellEnd"/>
-      <w:r>
-        <w:rPr>
-          <w:rFonts w:ascii="Arial" w:eastAsia="Arial" w:hAnsi="Arial" w:cs="Arial"/>
-        </w:rPr>
-        <w:t xml:space="preserve"> enables those assignments and grades to be communicated between </w:t>
-      </w:r>
-      <w:proofErr w:type="spellStart"/>
-      <w:r>
-        <w:rPr>
-          <w:rFonts w:ascii="Arial" w:eastAsia="Arial" w:hAnsi="Arial" w:cs="Arial"/>
-        </w:rPr>
-        <w:t>Jupyter</w:t>
-      </w:r>
-      <w:proofErr w:type="spellEnd"/>
-      <w:r>
-        <w:rPr>
-          <w:rFonts w:ascii="Arial" w:eastAsia="Arial" w:hAnsi="Arial" w:cs="Arial"/>
-        </w:rPr>
-        <w:t xml:space="preserve"> and Moodle via LTI.</w:t>
+        <w:t xml:space="preserve"> enables those assignments and grades to </w:t>
+      </w:r>
+      <w:proofErr w:type="gramStart"/>
+      <w:r>
+        <w:rPr>
+          <w:rFonts w:ascii="Arial" w:eastAsia="Arial" w:hAnsi="Arial" w:cs="Arial"/>
+        </w:rPr>
+        <w:t>be communicated</w:t>
+      </w:r>
+      <w:proofErr w:type="gramEnd"/>
+      <w:r>
+        <w:rPr>
+          <w:rFonts w:ascii="Arial" w:eastAsia="Arial" w:hAnsi="Arial" w:cs="Arial"/>
+        </w:rPr>
+        <w:t xml:space="preserve"> between Jupyter and Moodle via LTI.</w:t>
       </w:r>
     </w:p>
     <w:p>
@@ -3232,13 +3091,21 @@
         <w:rPr>
           <w:rFonts w:ascii="Arial" w:eastAsia="Arial" w:hAnsi="Arial" w:cs="Arial"/>
         </w:rPr>
-        <w:t xml:space="preserve"> is a commercial company, their service is based on ope</w:t>
-      </w:r>
-      <w:r>
-        <w:rPr>
-          <w:rFonts w:ascii="Arial" w:eastAsia="Arial" w:hAnsi="Arial" w:cs="Arial"/>
-        </w:rPr>
-        <w:t>n-source software (</w:t>
+        <w:t xml:space="preserve"> is a commercial company, their service </w:t>
+      </w:r>
+      <w:proofErr w:type="gramStart"/>
+      <w:r>
+        <w:rPr>
+          <w:rFonts w:ascii="Arial" w:eastAsia="Arial" w:hAnsi="Arial" w:cs="Arial"/>
+        </w:rPr>
+        <w:t>is based</w:t>
+      </w:r>
+      <w:proofErr w:type="gramEnd"/>
+      <w:r>
+        <w:rPr>
+          <w:rFonts w:ascii="Arial" w:eastAsia="Arial" w:hAnsi="Arial" w:cs="Arial"/>
+        </w:rPr>
+        <w:t xml:space="preserve"> on open-source software (</w:t>
       </w:r>
       <w:hyperlink r:id="rId12">
         <w:r>
@@ -3254,7 +3121,21 @@
         <w:rPr>
           <w:rFonts w:ascii="Arial" w:eastAsia="Arial" w:hAnsi="Arial" w:cs="Arial"/>
         </w:rPr>
-        <w:t xml:space="preserve">), which the current implementation for pan-learning.org is based on. Modifications had to be made in order to make the </w:t>
+        <w:t xml:space="preserve">), which the current implementation for pan-learning.org is based on. Modifications had to </w:t>
+      </w:r>
+      <w:proofErr w:type="gramStart"/>
+      <w:r>
+        <w:rPr>
+          <w:rFonts w:ascii="Arial" w:eastAsia="Arial" w:hAnsi="Arial" w:cs="Arial"/>
+        </w:rPr>
+        <w:t>be made</w:t>
+      </w:r>
+      <w:proofErr w:type="gramEnd"/>
+      <w:r>
+        <w:rPr>
+          <w:rFonts w:ascii="Arial" w:eastAsia="Arial" w:hAnsi="Arial" w:cs="Arial"/>
+        </w:rPr>
+        <w:t xml:space="preserve"> in order to make the </w:t>
       </w:r>
       <w:proofErr w:type="spellStart"/>
       <w:r>
@@ -3268,13 +3149,7 @@
         <w:rPr>
           <w:rFonts w:ascii="Arial" w:eastAsia="Arial" w:hAnsi="Arial" w:cs="Arial"/>
         </w:rPr>
-        <w:t xml:space="preserve"> software work with pan-leani</w:t>
-      </w:r>
-      <w:r>
-        <w:rPr>
-          <w:rFonts w:ascii="Arial" w:eastAsia="Arial" w:hAnsi="Arial" w:cs="Arial"/>
-        </w:rPr>
-        <w:t xml:space="preserve">ng.org starting out with v0.8.1 of </w:t>
+        <w:t xml:space="preserve"> software work with pan-leaning.org starting out with v0.8.1 of </w:t>
       </w:r>
       <w:proofErr w:type="spellStart"/>
       <w:r>
@@ -3288,13 +3163,7 @@
         <w:rPr>
           <w:rFonts w:ascii="Arial" w:eastAsia="Arial" w:hAnsi="Arial" w:cs="Arial"/>
         </w:rPr>
-        <w:t xml:space="preserve"> for the proof of concept and upgrading to v0.8.2 for the solution in production. The code and full documentation of all fixes and workarounds developed for this integration project are available in ELI ERIC Git</w:t>
-      </w:r>
-      <w:r>
-        <w:rPr>
-          <w:rFonts w:ascii="Arial" w:eastAsia="Arial" w:hAnsi="Arial" w:cs="Arial"/>
-        </w:rPr>
-        <w:t>Hub (</w:t>
+        <w:t xml:space="preserve"> for the proof of concept and upgrading to v0.8.2 for the solution in production. The code and full documentation of all fixes and workarounds developed for this integration project are available in ELI ERIC GitHub (</w:t>
       </w:r>
       <w:hyperlink r:id="rId13">
         <w:r>
@@ -3359,7 +3228,21 @@
         <w:rPr>
           <w:rFonts w:ascii="Arial" w:eastAsia="Arial" w:hAnsi="Arial" w:cs="Arial"/>
         </w:rPr>
-        <w:t xml:space="preserve"> is available in pan-learning.org that can be used for testing out the functionalities of this solution. </w:t>
+        <w:t xml:space="preserve"> is available in pan-learning.org that </w:t>
+      </w:r>
+      <w:proofErr w:type="gramStart"/>
+      <w:r>
+        <w:rPr>
+          <w:rFonts w:ascii="Arial" w:eastAsia="Arial" w:hAnsi="Arial" w:cs="Arial"/>
+        </w:rPr>
+        <w:t>can be used</w:t>
+      </w:r>
+      <w:proofErr w:type="gramEnd"/>
+      <w:r>
+        <w:rPr>
+          <w:rFonts w:ascii="Arial" w:eastAsia="Arial" w:hAnsi="Arial" w:cs="Arial"/>
+        </w:rPr>
+        <w:t xml:space="preserve"> for testing out the functionalities of this solution. </w:t>
       </w:r>
     </w:p>
     <w:p>
@@ -3379,13 +3262,7 @@
         <w:rPr>
           <w:rFonts w:ascii="Arial" w:eastAsia="Arial" w:hAnsi="Arial" w:cs="Arial"/>
         </w:rPr>
-        <w:t xml:space="preserve">The </w:t>
-      </w:r>
-      <w:r>
-        <w:rPr>
-          <w:rFonts w:ascii="Arial" w:eastAsia="Arial" w:hAnsi="Arial" w:cs="Arial"/>
-        </w:rPr>
-        <w:t xml:space="preserve">advantage of </w:t>
+        <w:t xml:space="preserve">The advantage of </w:t>
       </w:r>
       <w:proofErr w:type="spellStart"/>
       <w:r>
@@ -3441,13 +3318,7 @@
         <w:rPr>
           <w:rFonts w:ascii="Arial" w:eastAsia="Arial" w:hAnsi="Arial" w:cs="Arial"/>
         </w:rPr>
-        <w:t xml:space="preserve"> course as an external tool without any additional passwords. The teachers can then upload their own notebooks </w:t>
-      </w:r>
-      <w:r>
-        <w:rPr>
-          <w:rFonts w:ascii="Arial" w:eastAsia="Arial" w:hAnsi="Arial" w:cs="Arial"/>
-        </w:rPr>
-        <w:t xml:space="preserve">and release them to students, all without the help of a sysadmin. Only students enrolled on that course will be able to access these notebooks. A current disadvantage of </w:t>
+        <w:t xml:space="preserve"> course as an external tool without any additional passwords. The teachers can then upload their own notebooks and release them to students, all without the help of a sysadmin. Only students enrolled on that course will be able to access these notebooks. A current disadvantage of </w:t>
       </w:r>
       <w:proofErr w:type="spellStart"/>
       <w:r>
@@ -3461,13 +3332,14 @@
         <w:rPr>
           <w:rFonts w:ascii="Arial" w:eastAsia="Arial" w:hAnsi="Arial" w:cs="Arial"/>
         </w:rPr>
-        <w:t xml:space="preserve"> is that it implies the student has to submit the notebooks for some level o</w:t>
-      </w:r>
-      <w:r>
-        <w:rPr>
-          <w:rFonts w:ascii="Arial" w:eastAsia="Arial" w:hAnsi="Arial" w:cs="Arial"/>
-        </w:rPr>
-        <w:t xml:space="preserve">f grading. Although neat, notebook grading is unlikely to be popular with teachers or many students outside university settings. Grading can be manual or the teacher can write tests which </w:t>
+        <w:t xml:space="preserve"> is that it implies the student has to submit the notebooks for some level of grading. Although neat, notebook grading is unlikely to be popular with teachers or many students outside university settings. Grading can be manual or the teacher can </w:t>
+      </w:r>
+      <w:r>
+        <w:rPr>
+          <w:rFonts w:ascii="Arial" w:eastAsia="Arial" w:hAnsi="Arial" w:cs="Arial"/>
+        </w:rPr>
+        <w:lastRenderedPageBreak/>
+        <w:t xml:space="preserve">write tests which </w:t>
       </w:r>
       <w:proofErr w:type="spellStart"/>
       <w:r>
@@ -3495,13 +3367,7 @@
         <w:rPr>
           <w:rFonts w:ascii="Arial" w:eastAsia="Arial" w:hAnsi="Arial" w:cs="Arial"/>
         </w:rPr>
-        <w:t xml:space="preserve"> is</w:t>
-      </w:r>
-      <w:r>
-        <w:rPr>
-          <w:rFonts w:ascii="Arial" w:eastAsia="Arial" w:hAnsi="Arial" w:cs="Arial"/>
-        </w:rPr>
-        <w:t xml:space="preserve"> not immediate and requires the teacher to ‘manually’ fetch submitted notebooks and run the </w:t>
+        <w:t xml:space="preserve"> is not immediate and requires the teacher to ‘manually’ fetch submitted notebooks and run the </w:t>
       </w:r>
       <w:proofErr w:type="spellStart"/>
       <w:r>
@@ -3515,7 +3381,21 @@
         <w:rPr>
           <w:rFonts w:ascii="Arial" w:eastAsia="Arial" w:hAnsi="Arial" w:cs="Arial"/>
         </w:rPr>
-        <w:t>. Solutions to mitigate these disadvantages are being investigated.</w:t>
+        <w:t xml:space="preserve">. Solutions to mitigate these disadvantages </w:t>
+      </w:r>
+      <w:proofErr w:type="gramStart"/>
+      <w:r>
+        <w:rPr>
+          <w:rFonts w:ascii="Arial" w:eastAsia="Arial" w:hAnsi="Arial" w:cs="Arial"/>
+        </w:rPr>
+        <w:t>are being investigated</w:t>
+      </w:r>
+      <w:proofErr w:type="gramEnd"/>
+      <w:r>
+        <w:rPr>
+          <w:rFonts w:ascii="Arial" w:eastAsia="Arial" w:hAnsi="Arial" w:cs="Arial"/>
+        </w:rPr>
+        <w:t>.</w:t>
       </w:r>
     </w:p>
     <w:p>
@@ -3552,6 +3432,7 @@
         <w:t xml:space="preserve"> and </w:t>
       </w:r>
       <w:proofErr w:type="spellStart"/>
+      <w:proofErr w:type="gramStart"/>
       <w:r>
         <w:rPr>
           <w:rFonts w:ascii="Arial" w:eastAsia="Arial" w:hAnsi="Arial" w:cs="Arial"/>
@@ -3563,13 +3444,14 @@
         <w:rPr>
           <w:rFonts w:ascii="Arial" w:eastAsia="Arial" w:hAnsi="Arial" w:cs="Arial"/>
         </w:rPr>
-        <w:t xml:space="preserve">, is the inability for teachers to </w:t>
-      </w:r>
-      <w:r>
-        <w:rPr>
-          <w:rFonts w:ascii="Arial" w:eastAsia="Arial" w:hAnsi="Arial" w:cs="Arial"/>
-        </w:rPr>
-        <w:t xml:space="preserve">install any modules themselves. Hence, for example, each time </w:t>
+        <w:t>,</w:t>
+      </w:r>
+      <w:proofErr w:type="gramEnd"/>
+      <w:r>
+        <w:rPr>
+          <w:rFonts w:ascii="Arial" w:eastAsia="Arial" w:hAnsi="Arial" w:cs="Arial"/>
+        </w:rPr>
+        <w:t xml:space="preserve"> is the inability for teachers to install any modules themselves. Hence, for example, each time </w:t>
       </w:r>
       <w:proofErr w:type="spellStart"/>
       <w:r>
@@ -3583,7 +3465,21 @@
         <w:rPr>
           <w:rFonts w:ascii="Arial" w:eastAsia="Arial" w:hAnsi="Arial" w:cs="Arial"/>
         </w:rPr>
-        <w:t xml:space="preserve"> script is required for a course, sysadmin would have to make sure it is installed. Ultimately, we only consider maintaining one implementation. </w:t>
+        <w:t xml:space="preserve"> script is required for a </w:t>
+      </w:r>
+      <w:proofErr w:type="gramStart"/>
+      <w:r>
+        <w:rPr>
+          <w:rFonts w:ascii="Arial" w:eastAsia="Arial" w:hAnsi="Arial" w:cs="Arial"/>
+        </w:rPr>
+        <w:t>course,</w:t>
+      </w:r>
+      <w:proofErr w:type="gramEnd"/>
+      <w:r>
+        <w:rPr>
+          <w:rFonts w:ascii="Arial" w:eastAsia="Arial" w:hAnsi="Arial" w:cs="Arial"/>
+        </w:rPr>
+        <w:t xml:space="preserve"> sysadmin would have to make sure it is installed. Ultimately, we only consider maintaining one implementation. </w:t>
       </w:r>
     </w:p>
     <w:p>
@@ -3624,27 +3520,14 @@
         <w:rPr>
           <w:rFonts w:ascii="Arial" w:eastAsia="Arial" w:hAnsi="Arial" w:cs="Arial"/>
         </w:rPr>
-        <w:t>I</w:t>
-      </w:r>
-      <w:r>
-        <w:rPr>
-          <w:rFonts w:ascii="Arial" w:eastAsia="Arial" w:hAnsi="Arial" w:cs="Arial"/>
-        </w:rPr>
-        <w:t>llumiDesk</w:t>
+        <w:t>IllumiDesk</w:t>
       </w:r>
       <w:proofErr w:type="spellEnd"/>
       <w:r>
         <w:rPr>
           <w:rFonts w:ascii="Arial" w:eastAsia="Arial" w:hAnsi="Arial" w:cs="Arial"/>
         </w:rPr>
-        <w:t xml:space="preserve"> and integrated the solution on the production server jointly with ESS, the solution was used and presented in the “Train the Trainer Workshop” </w:t>
-      </w:r>
-      <w:r>
-        <w:rPr>
-          <w:rFonts w:ascii="Arial" w:eastAsia="Arial" w:hAnsi="Arial" w:cs="Arial"/>
-        </w:rPr>
-        <w:lastRenderedPageBreak/>
-        <w:t>(</w:t>
+        <w:t xml:space="preserve"> and integrated the solution on the production server jointly with ESS, the solution was used and presented in the “Train the Trainer Workshop” (</w:t>
       </w:r>
       <w:hyperlink r:id="rId14">
         <w:r>
@@ -3660,13 +3543,7 @@
         <w:rPr>
           <w:rFonts w:ascii="Arial" w:eastAsia="Arial" w:hAnsi="Arial" w:cs="Arial"/>
         </w:rPr>
-        <w:t>). The m</w:t>
-      </w:r>
-      <w:r>
-        <w:rPr>
-          <w:rFonts w:ascii="Arial" w:eastAsia="Arial" w:hAnsi="Arial" w:cs="Arial"/>
-        </w:rPr>
-        <w:t xml:space="preserve">odifications to the </w:t>
+        <w:t xml:space="preserve">). The modifications to the </w:t>
       </w:r>
       <w:proofErr w:type="spellStart"/>
       <w:r>
@@ -3680,8 +3557,16 @@
         <w:rPr>
           <w:rFonts w:ascii="Arial" w:eastAsia="Arial" w:hAnsi="Arial" w:cs="Arial"/>
         </w:rPr>
-        <w:t xml:space="preserve"> codebase are available at:</w:t>
-      </w:r>
+        <w:t xml:space="preserve"> codebase are available at</w:t>
+      </w:r>
+      <w:proofErr w:type="gramStart"/>
+      <w:r>
+        <w:rPr>
+          <w:rFonts w:ascii="Arial" w:eastAsia="Arial" w:hAnsi="Arial" w:cs="Arial"/>
+        </w:rPr>
+        <w:t>:</w:t>
+      </w:r>
+      <w:proofErr w:type="gramEnd"/>
       <w:hyperlink r:id="rId15">
         <w:r>
           <w:rPr>
@@ -3716,8 +3601,8 @@
           <w:szCs w:val="30"/>
         </w:rPr>
       </w:pPr>
-      <w:bookmarkStart w:id="11" w:name="_heading=h.6080tfbv87gq" w:colFirst="0" w:colLast="0"/>
-      <w:bookmarkEnd w:id="11"/>
+      <w:bookmarkStart w:id="12" w:name="_heading=h.6080tfbv87gq" w:colFirst="0" w:colLast="0"/>
+      <w:bookmarkEnd w:id="12"/>
     </w:p>
     <w:sectPr>
       <w:headerReference w:type="default" r:id="rId16"/>
@@ -3734,7 +3619,7 @@
 </file>
 
 <file path=word/endnotes.xml><?xml version="1.0" encoding="utf-8"?>
-<w:endnotes xmlns:wpc="http://schemas.microsoft.com/office/word/2010/wordprocessingCanvas" xmlns:cx="http://schemas.microsoft.com/office/drawing/2014/chartex" xmlns:cx1="http://schemas.microsoft.com/office/drawing/2015/9/8/chartex" xmlns:cx2="http://schemas.microsoft.com/office/drawing/2015/10/21/chartex" xmlns:cx3="http://schemas.microsoft.com/office/drawing/2016/5/9/chartex" xmlns:cx4="http://schemas.microsoft.com/office/drawing/2016/5/10/chartex" xmlns:cx5="http://schemas.microsoft.com/office/drawing/2016/5/11/chartex" xmlns:cx6="http://schemas.microsoft.com/office/drawing/2016/5/12/chartex" xmlns:cx7="http://schemas.microsoft.com/office/drawing/2016/5/13/chartex" xmlns:cx8="http://schemas.microsoft.com/office/drawing/2016/5/14/chartex" xmlns:mc="http://schemas.openxmlformats.org/markup-compatibility/2006" xmlns:aink="http://schemas.microsoft.com/office/drawing/2016/ink" xmlns:am3d="http://schemas.microsoft.com/office/drawing/2017/model3d" xmlns:o="urn:schemas-microsoft-com:office:office" xmlns:r="http://schemas.openxmlformats.org/officeDocument/2006/relationships" xmlns:m="http://schemas.openxmlformats.org/officeDocument/2006/math" xmlns:v="urn:schemas-microsoft-com:vml" xmlns:wp14="http://schemas.microsoft.com/office/word/2010/wordprocessingDrawing" xmlns:wp="http://schemas.openxmlformats.org/drawingml/2006/wordprocessingDrawing" xmlns:w10="urn:schemas-microsoft-com:office:word" xmlns:w="http://schemas.openxmlformats.org/wordprocessingml/2006/main" xmlns:w14="http://schemas.microsoft.com/office/word/2010/wordml" xmlns:w15="http://schemas.microsoft.com/office/word/2012/wordml" xmlns:w16cex="http://schemas.microsoft.com/office/word/2018/wordml/cex" xmlns:w16cid="http://schemas.microsoft.com/office/word/2016/wordml/cid" xmlns:w16="http://schemas.microsoft.com/office/word/2018/wordml" xmlns:w16sdtdh="http://schemas.microsoft.com/office/word/2020/wordml/sdtdatahash" xmlns:w16se="http://schemas.microsoft.com/office/word/2015/wordml/symex" xmlns:wpg="http://schemas.microsoft.com/office/word/2010/wordprocessingGroup" xmlns:wpi="http://schemas.microsoft.com/office/word/2010/wordprocessingInk" xmlns:wne="http://schemas.microsoft.com/office/word/2006/wordml" xmlns:wps="http://schemas.microsoft.com/office/word/2010/wordprocessingShape" mc:Ignorable="w14 w15 w16se w16cid w16 w16cex w16sdtdh wp14">
+<w:endnotes xmlns:wpc="http://schemas.microsoft.com/office/word/2010/wordprocessingCanvas" xmlns:cx="http://schemas.microsoft.com/office/drawing/2014/chartex" xmlns:cx1="http://schemas.microsoft.com/office/drawing/2015/9/8/chartex" xmlns:mc="http://schemas.openxmlformats.org/markup-compatibility/2006" xmlns:o="urn:schemas-microsoft-com:office:office" xmlns:r="http://schemas.openxmlformats.org/officeDocument/2006/relationships" xmlns:m="http://schemas.openxmlformats.org/officeDocument/2006/math" xmlns:v="urn:schemas-microsoft-com:vml" xmlns:wp14="http://schemas.microsoft.com/office/word/2010/wordprocessingDrawing" xmlns:wp="http://schemas.openxmlformats.org/drawingml/2006/wordprocessingDrawing" xmlns:w10="urn:schemas-microsoft-com:office:word" xmlns:w="http://schemas.openxmlformats.org/wordprocessingml/2006/main" xmlns:w14="http://schemas.microsoft.com/office/word/2010/wordml" xmlns:w15="http://schemas.microsoft.com/office/word/2012/wordml" xmlns:w16se="http://schemas.microsoft.com/office/word/2015/wordml/symex" xmlns:wpg="http://schemas.microsoft.com/office/word/2010/wordprocessingGroup" xmlns:wpi="http://schemas.microsoft.com/office/word/2010/wordprocessingInk" xmlns:wne="http://schemas.microsoft.com/office/word/2006/wordml" xmlns:wps="http://schemas.microsoft.com/office/word/2010/wordprocessingShape" mc:Ignorable="w14 w15 w16se wp14">
   <w:endnote w:type="separator" w:id="-1">
     <w:p>
       <w:r>
@@ -3753,7 +3638,7 @@
 </file>
 
 <file path=word/footer1.xml><?xml version="1.0" encoding="utf-8"?>
-<w:ftr xmlns:wpc="http://schemas.microsoft.com/office/word/2010/wordprocessingCanvas" xmlns:cx="http://schemas.microsoft.com/office/drawing/2014/chartex" xmlns:cx1="http://schemas.microsoft.com/office/drawing/2015/9/8/chartex" xmlns:cx2="http://schemas.microsoft.com/office/drawing/2015/10/21/chartex" xmlns:cx3="http://schemas.microsoft.com/office/drawing/2016/5/9/chartex" xmlns:cx4="http://schemas.microsoft.com/office/drawing/2016/5/10/chartex" xmlns:cx5="http://schemas.microsoft.com/office/drawing/2016/5/11/chartex" xmlns:cx6="http://schemas.microsoft.com/office/drawing/2016/5/12/chartex" xmlns:cx7="http://schemas.microsoft.com/office/drawing/2016/5/13/chartex" xmlns:cx8="http://schemas.microsoft.com/office/drawing/2016/5/14/chartex" xmlns:mc="http://schemas.openxmlformats.org/markup-compatibility/2006" xmlns:aink="http://schemas.microsoft.com/office/drawing/2016/ink" xmlns:am3d="http://schemas.microsoft.com/office/drawing/2017/model3d" xmlns:o="urn:schemas-microsoft-com:office:office" xmlns:r="http://schemas.openxmlformats.org/officeDocument/2006/relationships" xmlns:m="http://schemas.openxmlformats.org/officeDocument/2006/math" xmlns:v="urn:schemas-microsoft-com:vml" xmlns:wp14="http://schemas.microsoft.com/office/word/2010/wordprocessingDrawing" xmlns:wp="http://schemas.openxmlformats.org/drawingml/2006/wordprocessingDrawing" xmlns:w10="urn:schemas-microsoft-com:office:word" xmlns:w="http://schemas.openxmlformats.org/wordprocessingml/2006/main" xmlns:w14="http://schemas.microsoft.com/office/word/2010/wordml" xmlns:w15="http://schemas.microsoft.com/office/word/2012/wordml" xmlns:w16cex="http://schemas.microsoft.com/office/word/2018/wordml/cex" xmlns:w16cid="http://schemas.microsoft.com/office/word/2016/wordml/cid" xmlns:w16="http://schemas.microsoft.com/office/word/2018/wordml" xmlns:w16sdtdh="http://schemas.microsoft.com/office/word/2020/wordml/sdtdatahash" xmlns:w16se="http://schemas.microsoft.com/office/word/2015/wordml/symex" xmlns:wpg="http://schemas.microsoft.com/office/word/2010/wordprocessingGroup" xmlns:wpi="http://schemas.microsoft.com/office/word/2010/wordprocessingInk" xmlns:wne="http://schemas.microsoft.com/office/word/2006/wordml" xmlns:wps="http://schemas.microsoft.com/office/word/2010/wordprocessingShape" mc:Ignorable="w14 w15 w16se w16cid w16 w16cex w16sdtdh wp14">
+<w:ftr xmlns:wpc="http://schemas.microsoft.com/office/word/2010/wordprocessingCanvas" xmlns:cx="http://schemas.microsoft.com/office/drawing/2014/chartex" xmlns:cx1="http://schemas.microsoft.com/office/drawing/2015/9/8/chartex" xmlns:mc="http://schemas.openxmlformats.org/markup-compatibility/2006" xmlns:o="urn:schemas-microsoft-com:office:office" xmlns:r="http://schemas.openxmlformats.org/officeDocument/2006/relationships" xmlns:m="http://schemas.openxmlformats.org/officeDocument/2006/math" xmlns:v="urn:schemas-microsoft-com:vml" xmlns:wp14="http://schemas.microsoft.com/office/word/2010/wordprocessingDrawing" xmlns:wp="http://schemas.openxmlformats.org/drawingml/2006/wordprocessingDrawing" xmlns:w10="urn:schemas-microsoft-com:office:word" xmlns:w="http://schemas.openxmlformats.org/wordprocessingml/2006/main" xmlns:w14="http://schemas.microsoft.com/office/word/2010/wordml" xmlns:w15="http://schemas.microsoft.com/office/word/2012/wordml" xmlns:w16se="http://schemas.microsoft.com/office/word/2015/wordml/symex" xmlns:wpg="http://schemas.microsoft.com/office/word/2010/wordprocessingGroup" xmlns:wpi="http://schemas.microsoft.com/office/word/2010/wordprocessingInk" xmlns:wne="http://schemas.microsoft.com/office/word/2006/wordml" xmlns:wps="http://schemas.microsoft.com/office/word/2010/wordprocessingShape" mc:Ignorable="w14 w15 w16se wp14">
   <w:p>
     <w:pPr>
       <w:pBdr>
@@ -3778,6 +3663,7 @@
     <w:r>
       <w:rPr>
         <w:noProof/>
+        <w:lang w:eastAsia="en-GB" w:bidi="ar-SA"/>
       </w:rPr>
       <w:drawing>
         <wp:inline distT="0" distB="0" distL="0" distR="0" wp14:anchorId="0C0D146E" wp14:editId="6CD585CB">
@@ -3859,7 +3745,7 @@
         <w:sz w:val="20"/>
         <w:szCs w:val="20"/>
       </w:rPr>
-      <w:t>1</w:t>
+      <w:t>6</w:t>
     </w:r>
     <w:r>
       <w:rPr>
@@ -3888,8 +3774,8 @@
       </w:tabs>
       <w:spacing w:before="240" w:after="240" w:line="276" w:lineRule="auto"/>
     </w:pPr>
-    <w:bookmarkStart w:id="12" w:name="_heading=h.2et92p0" w:colFirst="0" w:colLast="0"/>
-    <w:bookmarkEnd w:id="12"/>
+    <w:bookmarkStart w:id="13" w:name="_heading=h.2et92p0" w:colFirst="0" w:colLast="0"/>
+    <w:bookmarkEnd w:id="13"/>
   </w:p>
   <w:p>
     <w:pPr>
@@ -3910,7 +3796,7 @@
 </file>
 
 <file path=word/footer2.xml><?xml version="1.0" encoding="utf-8"?>
-<w:ftr xmlns:wpc="http://schemas.microsoft.com/office/word/2010/wordprocessingCanvas" xmlns:cx="http://schemas.microsoft.com/office/drawing/2014/chartex" xmlns:cx1="http://schemas.microsoft.com/office/drawing/2015/9/8/chartex" xmlns:cx2="http://schemas.microsoft.com/office/drawing/2015/10/21/chartex" xmlns:cx3="http://schemas.microsoft.com/office/drawing/2016/5/9/chartex" xmlns:cx4="http://schemas.microsoft.com/office/drawing/2016/5/10/chartex" xmlns:cx5="http://schemas.microsoft.com/office/drawing/2016/5/11/chartex" xmlns:cx6="http://schemas.microsoft.com/office/drawing/2016/5/12/chartex" xmlns:cx7="http://schemas.microsoft.com/office/drawing/2016/5/13/chartex" xmlns:cx8="http://schemas.microsoft.com/office/drawing/2016/5/14/chartex" xmlns:mc="http://schemas.openxmlformats.org/markup-compatibility/2006" xmlns:aink="http://schemas.microsoft.com/office/drawing/2016/ink" xmlns:am3d="http://schemas.microsoft.com/office/drawing/2017/model3d" xmlns:o="urn:schemas-microsoft-com:office:office" xmlns:r="http://schemas.openxmlformats.org/officeDocument/2006/relationships" xmlns:m="http://schemas.openxmlformats.org/officeDocument/2006/math" xmlns:v="urn:schemas-microsoft-com:vml" xmlns:wp14="http://schemas.microsoft.com/office/word/2010/wordprocessingDrawing" xmlns:wp="http://schemas.openxmlformats.org/drawingml/2006/wordprocessingDrawing" xmlns:w10="urn:schemas-microsoft-com:office:word" xmlns:w="http://schemas.openxmlformats.org/wordprocessingml/2006/main" xmlns:w14="http://schemas.microsoft.com/office/word/2010/wordml" xmlns:w15="http://schemas.microsoft.com/office/word/2012/wordml" xmlns:w16cex="http://schemas.microsoft.com/office/word/2018/wordml/cex" xmlns:w16cid="http://schemas.microsoft.com/office/word/2016/wordml/cid" xmlns:w16="http://schemas.microsoft.com/office/word/2018/wordml" xmlns:w16sdtdh="http://schemas.microsoft.com/office/word/2020/wordml/sdtdatahash" xmlns:w16se="http://schemas.microsoft.com/office/word/2015/wordml/symex" xmlns:wpg="http://schemas.microsoft.com/office/word/2010/wordprocessingGroup" xmlns:wpi="http://schemas.microsoft.com/office/word/2010/wordprocessingInk" xmlns:wne="http://schemas.microsoft.com/office/word/2006/wordml" xmlns:wps="http://schemas.microsoft.com/office/word/2010/wordprocessingShape" mc:Ignorable="w14 w15 w16se w16cid w16 w16cex w16sdtdh wp14">
+<w:ftr xmlns:wpc="http://schemas.microsoft.com/office/word/2010/wordprocessingCanvas" xmlns:cx="http://schemas.microsoft.com/office/drawing/2014/chartex" xmlns:cx1="http://schemas.microsoft.com/office/drawing/2015/9/8/chartex" xmlns:mc="http://schemas.openxmlformats.org/markup-compatibility/2006" xmlns:o="urn:schemas-microsoft-com:office:office" xmlns:r="http://schemas.openxmlformats.org/officeDocument/2006/relationships" xmlns:m="http://schemas.openxmlformats.org/officeDocument/2006/math" xmlns:v="urn:schemas-microsoft-com:vml" xmlns:wp14="http://schemas.microsoft.com/office/word/2010/wordprocessingDrawing" xmlns:wp="http://schemas.openxmlformats.org/drawingml/2006/wordprocessingDrawing" xmlns:w10="urn:schemas-microsoft-com:office:word" xmlns:w="http://schemas.openxmlformats.org/wordprocessingml/2006/main" xmlns:w14="http://schemas.microsoft.com/office/word/2010/wordml" xmlns:w15="http://schemas.microsoft.com/office/word/2012/wordml" xmlns:w16se="http://schemas.microsoft.com/office/word/2015/wordml/symex" xmlns:wpg="http://schemas.microsoft.com/office/word/2010/wordprocessingGroup" xmlns:wpi="http://schemas.microsoft.com/office/word/2010/wordprocessingInk" xmlns:wne="http://schemas.microsoft.com/office/word/2006/wordml" xmlns:wps="http://schemas.microsoft.com/office/word/2010/wordprocessingShape" mc:Ignorable="w14 w15 w16se wp14">
   <w:p>
     <w:pPr>
       <w:pBdr>
@@ -3932,6 +3818,7 @@
       <w:rPr>
         <w:noProof/>
         <w:color w:val="000000"/>
+        <w:lang w:eastAsia="en-GB" w:bidi="ar-SA"/>
       </w:rPr>
       <w:drawing>
         <wp:inline distT="0" distB="0" distL="114300" distR="114300" wp14:anchorId="45E39E56" wp14:editId="483E246E">
@@ -3992,7 +3879,7 @@
 </file>
 
 <file path=word/footnotes.xml><?xml version="1.0" encoding="utf-8"?>
-<w:footnotes xmlns:wpc="http://schemas.microsoft.com/office/word/2010/wordprocessingCanvas" xmlns:cx="http://schemas.microsoft.com/office/drawing/2014/chartex" xmlns:cx1="http://schemas.microsoft.com/office/drawing/2015/9/8/chartex" xmlns:cx2="http://schemas.microsoft.com/office/drawing/2015/10/21/chartex" xmlns:cx3="http://schemas.microsoft.com/office/drawing/2016/5/9/chartex" xmlns:cx4="http://schemas.microsoft.com/office/drawing/2016/5/10/chartex" xmlns:cx5="http://schemas.microsoft.com/office/drawing/2016/5/11/chartex" xmlns:cx6="http://schemas.microsoft.com/office/drawing/2016/5/12/chartex" xmlns:cx7="http://schemas.microsoft.com/office/drawing/2016/5/13/chartex" xmlns:cx8="http://schemas.microsoft.com/office/drawing/2016/5/14/chartex" xmlns:mc="http://schemas.openxmlformats.org/markup-compatibility/2006" xmlns:aink="http://schemas.microsoft.com/office/drawing/2016/ink" xmlns:am3d="http://schemas.microsoft.com/office/drawing/2017/model3d" xmlns:o="urn:schemas-microsoft-com:office:office" xmlns:r="http://schemas.openxmlformats.org/officeDocument/2006/relationships" xmlns:m="http://schemas.openxmlformats.org/officeDocument/2006/math" xmlns:v="urn:schemas-microsoft-com:vml" xmlns:wp14="http://schemas.microsoft.com/office/word/2010/wordprocessingDrawing" xmlns:wp="http://schemas.openxmlformats.org/drawingml/2006/wordprocessingDrawing" xmlns:w10="urn:schemas-microsoft-com:office:word" xmlns:w="http://schemas.openxmlformats.org/wordprocessingml/2006/main" xmlns:w14="http://schemas.microsoft.com/office/word/2010/wordml" xmlns:w15="http://schemas.microsoft.com/office/word/2012/wordml" xmlns:w16cex="http://schemas.microsoft.com/office/word/2018/wordml/cex" xmlns:w16cid="http://schemas.microsoft.com/office/word/2016/wordml/cid" xmlns:w16="http://schemas.microsoft.com/office/word/2018/wordml" xmlns:w16sdtdh="http://schemas.microsoft.com/office/word/2020/wordml/sdtdatahash" xmlns:w16se="http://schemas.microsoft.com/office/word/2015/wordml/symex" xmlns:wpg="http://schemas.microsoft.com/office/word/2010/wordprocessingGroup" xmlns:wpi="http://schemas.microsoft.com/office/word/2010/wordprocessingInk" xmlns:wne="http://schemas.microsoft.com/office/word/2006/wordml" xmlns:wps="http://schemas.microsoft.com/office/word/2010/wordprocessingShape" mc:Ignorable="w14 w15 w16se w16cid w16 w16cex w16sdtdh wp14">
+<w:footnotes xmlns:wpc="http://schemas.microsoft.com/office/word/2010/wordprocessingCanvas" xmlns:cx="http://schemas.microsoft.com/office/drawing/2014/chartex" xmlns:cx1="http://schemas.microsoft.com/office/drawing/2015/9/8/chartex" xmlns:mc="http://schemas.openxmlformats.org/markup-compatibility/2006" xmlns:o="urn:schemas-microsoft-com:office:office" xmlns:r="http://schemas.openxmlformats.org/officeDocument/2006/relationships" xmlns:m="http://schemas.openxmlformats.org/officeDocument/2006/math" xmlns:v="urn:schemas-microsoft-com:vml" xmlns:wp14="http://schemas.microsoft.com/office/word/2010/wordprocessingDrawing" xmlns:wp="http://schemas.openxmlformats.org/drawingml/2006/wordprocessingDrawing" xmlns:w10="urn:schemas-microsoft-com:office:word" xmlns:w="http://schemas.openxmlformats.org/wordprocessingml/2006/main" xmlns:w14="http://schemas.microsoft.com/office/word/2010/wordml" xmlns:w15="http://schemas.microsoft.com/office/word/2012/wordml" xmlns:w16se="http://schemas.microsoft.com/office/word/2015/wordml/symex" xmlns:wpg="http://schemas.microsoft.com/office/word/2010/wordprocessingGroup" xmlns:wpi="http://schemas.microsoft.com/office/word/2010/wordprocessingInk" xmlns:wne="http://schemas.microsoft.com/office/word/2006/wordml" xmlns:wps="http://schemas.microsoft.com/office/word/2010/wordprocessingShape" mc:Ignorable="w14 w15 w16se wp14">
   <w:footnote w:type="separator" w:id="-1">
     <w:p>
       <w:r>
@@ -4011,7 +3898,7 @@
 </file>
 
 <file path=word/header1.xml><?xml version="1.0" encoding="utf-8"?>
-<w:hdr xmlns:wpc="http://schemas.microsoft.com/office/word/2010/wordprocessingCanvas" xmlns:cx="http://schemas.microsoft.com/office/drawing/2014/chartex" xmlns:cx1="http://schemas.microsoft.com/office/drawing/2015/9/8/chartex" xmlns:cx2="http://schemas.microsoft.com/office/drawing/2015/10/21/chartex" xmlns:cx3="http://schemas.microsoft.com/office/drawing/2016/5/9/chartex" xmlns:cx4="http://schemas.microsoft.com/office/drawing/2016/5/10/chartex" xmlns:cx5="http://schemas.microsoft.com/office/drawing/2016/5/11/chartex" xmlns:cx6="http://schemas.microsoft.com/office/drawing/2016/5/12/chartex" xmlns:cx7="http://schemas.microsoft.com/office/drawing/2016/5/13/chartex" xmlns:cx8="http://schemas.microsoft.com/office/drawing/2016/5/14/chartex" xmlns:mc="http://schemas.openxmlformats.org/markup-compatibility/2006" xmlns:aink="http://schemas.microsoft.com/office/drawing/2016/ink" xmlns:am3d="http://schemas.microsoft.com/office/drawing/2017/model3d" xmlns:o="urn:schemas-microsoft-com:office:office" xmlns:r="http://schemas.openxmlformats.org/officeDocument/2006/relationships" xmlns:m="http://schemas.openxmlformats.org/officeDocument/2006/math" xmlns:v="urn:schemas-microsoft-com:vml" xmlns:wp14="http://schemas.microsoft.com/office/word/2010/wordprocessingDrawing" xmlns:wp="http://schemas.openxmlformats.org/drawingml/2006/wordprocessingDrawing" xmlns:w10="urn:schemas-microsoft-com:office:word" xmlns:w="http://schemas.openxmlformats.org/wordprocessingml/2006/main" xmlns:w14="http://schemas.microsoft.com/office/word/2010/wordml" xmlns:w15="http://schemas.microsoft.com/office/word/2012/wordml" xmlns:w16cex="http://schemas.microsoft.com/office/word/2018/wordml/cex" xmlns:w16cid="http://schemas.microsoft.com/office/word/2016/wordml/cid" xmlns:w16="http://schemas.microsoft.com/office/word/2018/wordml" xmlns:w16sdtdh="http://schemas.microsoft.com/office/word/2020/wordml/sdtdatahash" xmlns:w16se="http://schemas.microsoft.com/office/word/2015/wordml/symex" xmlns:wpg="http://schemas.microsoft.com/office/word/2010/wordprocessingGroup" xmlns:wpi="http://schemas.microsoft.com/office/word/2010/wordprocessingInk" xmlns:wne="http://schemas.microsoft.com/office/word/2006/wordml" xmlns:wps="http://schemas.microsoft.com/office/word/2010/wordprocessingShape" mc:Ignorable="w14 w15 w16se w16cid w16 w16cex w16sdtdh wp14">
+<w:hdr xmlns:wpc="http://schemas.microsoft.com/office/word/2010/wordprocessingCanvas" xmlns:cx="http://schemas.microsoft.com/office/drawing/2014/chartex" xmlns:cx1="http://schemas.microsoft.com/office/drawing/2015/9/8/chartex" xmlns:mc="http://schemas.openxmlformats.org/markup-compatibility/2006" xmlns:o="urn:schemas-microsoft-com:office:office" xmlns:r="http://schemas.openxmlformats.org/officeDocument/2006/relationships" xmlns:m="http://schemas.openxmlformats.org/officeDocument/2006/math" xmlns:v="urn:schemas-microsoft-com:vml" xmlns:wp14="http://schemas.microsoft.com/office/word/2010/wordprocessingDrawing" xmlns:wp="http://schemas.openxmlformats.org/drawingml/2006/wordprocessingDrawing" xmlns:w10="urn:schemas-microsoft-com:office:word" xmlns:w="http://schemas.openxmlformats.org/wordprocessingml/2006/main" xmlns:w14="http://schemas.microsoft.com/office/word/2010/wordml" xmlns:w15="http://schemas.microsoft.com/office/word/2012/wordml" xmlns:w16se="http://schemas.microsoft.com/office/word/2015/wordml/symex" xmlns:wpg="http://schemas.microsoft.com/office/word/2010/wordprocessingGroup" xmlns:wpi="http://schemas.microsoft.com/office/word/2010/wordprocessingInk" xmlns:wne="http://schemas.microsoft.com/office/word/2006/wordml" xmlns:wps="http://schemas.microsoft.com/office/word/2010/wordprocessingShape" mc:Ignorable="w14 w15 w16se wp14">
   <w:p>
     <w:pPr>
       <w:pBdr>
@@ -4030,6 +3917,7 @@
       <w:rPr>
         <w:noProof/>
         <w:color w:val="000000"/>
+        <w:lang w:eastAsia="en-GB" w:bidi="ar-SA"/>
       </w:rPr>
       <w:drawing>
         <wp:inline distT="0" distB="0" distL="114300" distR="114300" wp14:anchorId="388D1664" wp14:editId="17A0BA05">
@@ -4072,7 +3960,7 @@
 </file>
 
 <file path=word/header2.xml><?xml version="1.0" encoding="utf-8"?>
-<w:hdr xmlns:wpc="http://schemas.microsoft.com/office/word/2010/wordprocessingCanvas" xmlns:cx="http://schemas.microsoft.com/office/drawing/2014/chartex" xmlns:cx1="http://schemas.microsoft.com/office/drawing/2015/9/8/chartex" xmlns:cx2="http://schemas.microsoft.com/office/drawing/2015/10/21/chartex" xmlns:cx3="http://schemas.microsoft.com/office/drawing/2016/5/9/chartex" xmlns:cx4="http://schemas.microsoft.com/office/drawing/2016/5/10/chartex" xmlns:cx5="http://schemas.microsoft.com/office/drawing/2016/5/11/chartex" xmlns:cx6="http://schemas.microsoft.com/office/drawing/2016/5/12/chartex" xmlns:cx7="http://schemas.microsoft.com/office/drawing/2016/5/13/chartex" xmlns:cx8="http://schemas.microsoft.com/office/drawing/2016/5/14/chartex" xmlns:mc="http://schemas.openxmlformats.org/markup-compatibility/2006" xmlns:aink="http://schemas.microsoft.com/office/drawing/2016/ink" xmlns:am3d="http://schemas.microsoft.com/office/drawing/2017/model3d" xmlns:o="urn:schemas-microsoft-com:office:office" xmlns:r="http://schemas.openxmlformats.org/officeDocument/2006/relationships" xmlns:m="http://schemas.openxmlformats.org/officeDocument/2006/math" xmlns:v="urn:schemas-microsoft-com:vml" xmlns:wp14="http://schemas.microsoft.com/office/word/2010/wordprocessingDrawing" xmlns:wp="http://schemas.openxmlformats.org/drawingml/2006/wordprocessingDrawing" xmlns:w10="urn:schemas-microsoft-com:office:word" xmlns:w="http://schemas.openxmlformats.org/wordprocessingml/2006/main" xmlns:w14="http://schemas.microsoft.com/office/word/2010/wordml" xmlns:w15="http://schemas.microsoft.com/office/word/2012/wordml" xmlns:w16cex="http://schemas.microsoft.com/office/word/2018/wordml/cex" xmlns:w16cid="http://schemas.microsoft.com/office/word/2016/wordml/cid" xmlns:w16="http://schemas.microsoft.com/office/word/2018/wordml" xmlns:w16sdtdh="http://schemas.microsoft.com/office/word/2020/wordml/sdtdatahash" xmlns:w16se="http://schemas.microsoft.com/office/word/2015/wordml/symex" xmlns:wpg="http://schemas.microsoft.com/office/word/2010/wordprocessingGroup" xmlns:wpi="http://schemas.microsoft.com/office/word/2010/wordprocessingInk" xmlns:wne="http://schemas.microsoft.com/office/word/2006/wordml" xmlns:wps="http://schemas.microsoft.com/office/word/2010/wordprocessingShape" mc:Ignorable="w14 w15 w16se w16cid w16 w16cex w16sdtdh wp14">
+<w:hdr xmlns:wpc="http://schemas.microsoft.com/office/word/2010/wordprocessingCanvas" xmlns:cx="http://schemas.microsoft.com/office/drawing/2014/chartex" xmlns:cx1="http://schemas.microsoft.com/office/drawing/2015/9/8/chartex" xmlns:mc="http://schemas.openxmlformats.org/markup-compatibility/2006" xmlns:o="urn:schemas-microsoft-com:office:office" xmlns:r="http://schemas.openxmlformats.org/officeDocument/2006/relationships" xmlns:m="http://schemas.openxmlformats.org/officeDocument/2006/math" xmlns:v="urn:schemas-microsoft-com:vml" xmlns:wp14="http://schemas.microsoft.com/office/word/2010/wordprocessingDrawing" xmlns:wp="http://schemas.openxmlformats.org/drawingml/2006/wordprocessingDrawing" xmlns:w10="urn:schemas-microsoft-com:office:word" xmlns:w="http://schemas.openxmlformats.org/wordprocessingml/2006/main" xmlns:w14="http://schemas.microsoft.com/office/word/2010/wordml" xmlns:w15="http://schemas.microsoft.com/office/word/2012/wordml" xmlns:w16se="http://schemas.microsoft.com/office/word/2015/wordml/symex" xmlns:wpg="http://schemas.microsoft.com/office/word/2010/wordprocessingGroup" xmlns:wpi="http://schemas.microsoft.com/office/word/2010/wordprocessingInk" xmlns:wne="http://schemas.microsoft.com/office/word/2006/wordml" xmlns:wps="http://schemas.microsoft.com/office/word/2010/wordprocessingShape" mc:Ignorable="w14 w15 w16se wp14">
   <w:p>
     <w:pPr>
       <w:pBdr>
@@ -4100,6 +3988,7 @@
       <w:rPr>
         <w:noProof/>
         <w:color w:val="000000"/>
+        <w:lang w:eastAsia="en-GB" w:bidi="ar-SA"/>
       </w:rPr>
       <w:drawing>
         <wp:inline distT="0" distB="0" distL="114300" distR="114300" wp14:anchorId="567AA1AC" wp14:editId="39993719">
@@ -4142,7 +4031,7 @@
 </file>
 
 <file path=word/numbering.xml><?xml version="1.0" encoding="utf-8"?>
-<w:numbering xmlns:wpc="http://schemas.microsoft.com/office/word/2010/wordprocessingCanvas" xmlns:cx="http://schemas.microsoft.com/office/drawing/2014/chartex" xmlns:cx1="http://schemas.microsoft.com/office/drawing/2015/9/8/chartex" xmlns:cx2="http://schemas.microsoft.com/office/drawing/2015/10/21/chartex" xmlns:cx3="http://schemas.microsoft.com/office/drawing/2016/5/9/chartex" xmlns:cx4="http://schemas.microsoft.com/office/drawing/2016/5/10/chartex" xmlns:cx5="http://schemas.microsoft.com/office/drawing/2016/5/11/chartex" xmlns:cx6="http://schemas.microsoft.com/office/drawing/2016/5/12/chartex" xmlns:cx7="http://schemas.microsoft.com/office/drawing/2016/5/13/chartex" xmlns:cx8="http://schemas.microsoft.com/office/drawing/2016/5/14/chartex" xmlns:mc="http://schemas.openxmlformats.org/markup-compatibility/2006" xmlns:aink="http://schemas.microsoft.com/office/drawing/2016/ink" xmlns:am3d="http://schemas.microsoft.com/office/drawing/2017/model3d" xmlns:o="urn:schemas-microsoft-com:office:office" xmlns:r="http://schemas.openxmlformats.org/officeDocument/2006/relationships" xmlns:m="http://schemas.openxmlformats.org/officeDocument/2006/math" xmlns:v="urn:schemas-microsoft-com:vml" xmlns:wp14="http://schemas.microsoft.com/office/word/2010/wordprocessingDrawing" xmlns:wp="http://schemas.openxmlformats.org/drawingml/2006/wordprocessingDrawing" xmlns:w10="urn:schemas-microsoft-com:office:word" xmlns:w="http://schemas.openxmlformats.org/wordprocessingml/2006/main" xmlns:w14="http://schemas.microsoft.com/office/word/2010/wordml" xmlns:w15="http://schemas.microsoft.com/office/word/2012/wordml" xmlns:w16cex="http://schemas.microsoft.com/office/word/2018/wordml/cex" xmlns:w16cid="http://schemas.microsoft.com/office/word/2016/wordml/cid" xmlns:w16="http://schemas.microsoft.com/office/word/2018/wordml" xmlns:w16sdtdh="http://schemas.microsoft.com/office/word/2020/wordml/sdtdatahash" xmlns:w16se="http://schemas.microsoft.com/office/word/2015/wordml/symex" xmlns:wpg="http://schemas.microsoft.com/office/word/2010/wordprocessingGroup" xmlns:wpi="http://schemas.microsoft.com/office/word/2010/wordprocessingInk" xmlns:wne="http://schemas.microsoft.com/office/word/2006/wordml" xmlns:wps="http://schemas.microsoft.com/office/word/2010/wordprocessingShape" mc:Ignorable="w14 w15 w16se w16cid w16 w16cex w16sdtdh wp14">
+<w:numbering xmlns:wpc="http://schemas.microsoft.com/office/word/2010/wordprocessingCanvas" xmlns:cx="http://schemas.microsoft.com/office/drawing/2014/chartex" xmlns:cx1="http://schemas.microsoft.com/office/drawing/2015/9/8/chartex" xmlns:mc="http://schemas.openxmlformats.org/markup-compatibility/2006" xmlns:o="urn:schemas-microsoft-com:office:office" xmlns:r="http://schemas.openxmlformats.org/officeDocument/2006/relationships" xmlns:m="http://schemas.openxmlformats.org/officeDocument/2006/math" xmlns:v="urn:schemas-microsoft-com:vml" xmlns:wp14="http://schemas.microsoft.com/office/word/2010/wordprocessingDrawing" xmlns:wp="http://schemas.openxmlformats.org/drawingml/2006/wordprocessingDrawing" xmlns:w10="urn:schemas-microsoft-com:office:word" xmlns:w="http://schemas.openxmlformats.org/wordprocessingml/2006/main" xmlns:w14="http://schemas.microsoft.com/office/word/2010/wordml" xmlns:w15="http://schemas.microsoft.com/office/word/2012/wordml" xmlns:w16se="http://schemas.microsoft.com/office/word/2015/wordml/symex" xmlns:wpg="http://schemas.microsoft.com/office/word/2010/wordprocessingGroup" xmlns:wpi="http://schemas.microsoft.com/office/word/2010/wordprocessingInk" xmlns:wne="http://schemas.microsoft.com/office/word/2006/wordml" xmlns:wps="http://schemas.microsoft.com/office/word/2010/wordprocessingShape" mc:Ignorable="w14 w15 w16se wp14">
   <w:abstractNum w:abstractNumId="0" w15:restartNumberingAfterBreak="0">
     <w:nsid w:val="2F6F75B1"/>
     <w:multiLevelType w:val="multilevel"/>
@@ -4264,7 +4153,7 @@
 </file>
 
 <file path=word/styles.xml><?xml version="1.0" encoding="utf-8"?>
-<w:styles xmlns:mc="http://schemas.openxmlformats.org/markup-compatibility/2006" xmlns:r="http://schemas.openxmlformats.org/officeDocument/2006/relationships" xmlns:w="http://schemas.openxmlformats.org/wordprocessingml/2006/main" xmlns:w14="http://schemas.microsoft.com/office/word/2010/wordml" xmlns:w15="http://schemas.microsoft.com/office/word/2012/wordml" xmlns:w16cex="http://schemas.microsoft.com/office/word/2018/wordml/cex" xmlns:w16cid="http://schemas.microsoft.com/office/word/2016/wordml/cid" xmlns:w16="http://schemas.microsoft.com/office/word/2018/wordml" xmlns:w16sdtdh="http://schemas.microsoft.com/office/word/2020/wordml/sdtdatahash" xmlns:w16se="http://schemas.microsoft.com/office/word/2015/wordml/symex" mc:Ignorable="w14 w15 w16se w16cid w16 w16cex w16sdtdh">
+<w:styles xmlns:mc="http://schemas.openxmlformats.org/markup-compatibility/2006" xmlns:r="http://schemas.openxmlformats.org/officeDocument/2006/relationships" xmlns:w="http://schemas.openxmlformats.org/wordprocessingml/2006/main" xmlns:w14="http://schemas.microsoft.com/office/word/2010/wordml" xmlns:w15="http://schemas.microsoft.com/office/word/2012/wordml" xmlns:w16se="http://schemas.microsoft.com/office/word/2015/wordml/symex" mc:Ignorable="w14 w15 w16se">
   <w:docDefaults>
     <w:rPrDefault>
       <w:rPr>
@@ -4281,7 +4170,7 @@
       </w:pPr>
     </w:pPrDefault>
   </w:docDefaults>
-  <w:latentStyles w:defLockedState="0" w:defUIPriority="99" w:defSemiHidden="0" w:defUnhideWhenUsed="0" w:defQFormat="0" w:count="376">
+  <w:latentStyles w:defLockedState="0" w:defUIPriority="99" w:defSemiHidden="0" w:defUnhideWhenUsed="0" w:defQFormat="0" w:count="371">
     <w:lsdException w:name="Normal" w:uiPriority="0" w:qFormat="1"/>
     <w:lsdException w:name="heading 1" w:uiPriority="9" w:qFormat="1"/>
     <w:lsdException w:name="heading 2" w:semiHidden="1" w:uiPriority="9" w:unhideWhenUsed="1" w:qFormat="1"/>
@@ -4653,11 +4542,6 @@
     <w:lsdException w:name="List Table 5 Dark Accent 6" w:uiPriority="50"/>
     <w:lsdException w:name="List Table 6 Colorful Accent 6" w:uiPriority="51"/>
     <w:lsdException w:name="List Table 7 Colorful Accent 6" w:uiPriority="52"/>
-    <w:lsdException w:name="Mention" w:semiHidden="1" w:unhideWhenUsed="1"/>
-    <w:lsdException w:name="Smart Hyperlink" w:semiHidden="1" w:unhideWhenUsed="1"/>
-    <w:lsdException w:name="Hashtag" w:semiHidden="1" w:unhideWhenUsed="1"/>
-    <w:lsdException w:name="Unresolved Mention" w:semiHidden="1" w:unhideWhenUsed="1"/>
-    <w:lsdException w:name="Smart Link" w:semiHidden="1" w:unhideWhenUsed="1"/>
   </w:latentStyles>
   <w:style w:type="paragraph" w:default="1" w:styleId="Normal">
     <w:name w:val="Normal"/>

</xml_diff>